<commit_message>
adding some work on institutional env
</commit_message>
<xml_diff>
--- a/2023_08_08_sub_F32/F32 Institutional Environment and Commitment template_2022.docx
+++ b/2023_08_08_sub_F32/F32 Institutional Environment and Commitment template_2022.docx
@@ -373,7 +373,19 @@
         <w:rPr>
           <w:rFonts w:ascii="Arial" w:hAnsi="Arial" w:cs="Arial"/>
         </w:rPr>
-        <w:t>Seitz’s</w:t>
+        <w:t>Desmarais</w:t>
+      </w:r>
+      <w:r>
+        <w:rPr>
+          <w:rFonts w:ascii="Arial" w:hAnsi="Arial" w:cs="Arial"/>
+        </w:rPr>
+        <w:t>’</w:t>
+      </w:r>
+      <w:r>
+        <w:rPr>
+          <w:rFonts w:ascii="Arial" w:hAnsi="Arial" w:cs="Arial"/>
+        </w:rPr>
+        <w:t>s</w:t>
       </w:r>
       <w:r>
         <w:rPr>
@@ -466,7 +478,7 @@
         <w:rPr>
           <w:rFonts w:ascii="Arial" w:hAnsi="Arial" w:cs="Arial"/>
         </w:rPr>
-        <w:t xml:space="preserve">to transition to their next career level.  Experiencing the peer review process first-hand also helps prepare postdoctoral fellows for what to expect when they transition to independence. In all instances where an awarded fellowship stipend falls short of the established CSHL postdoctoral stipend level, CSHL supplements the stipend to that level. </w:t>
+        <w:t xml:space="preserve">to transition to their next career level. Experiencing the peer review process first-hand also helps prepare postdoctoral fellows for what to expect when they transition to independence. In all instances where an awarded fellowship stipend falls short of the established CSHL postdoctoral stipend level, CSHL supplements the stipend to that level. </w:t>
       </w:r>
       <w:r>
         <w:rPr>
@@ -1257,7 +1269,7 @@
         <w:rPr>
           <w:rFonts w:ascii="Arial" w:eastAsia="Arial" w:hAnsi="Arial" w:cs="Arial"/>
         </w:rPr>
-        <w:t xml:space="preserve">. </w:t>
+        <w:t>.</w:t>
       </w:r>
       <w:r>
         <w:rPr>
@@ -9078,7 +9090,7 @@
         <w:rPr>
           <w:rFonts w:ascii="Arial" w:hAnsi="Arial" w:cs="Arial"/>
         </w:rPr>
-        <w:t>For purposes of benefits, CSHL considers postdoctoral fellows to be employees and provides them with comprehensive medical and dental insurance regardless of their source of support.  In addition, the CSHL Center for Health and Wellness, an on-campus clinic staffed by a nurse practitioner, is available to all postdoctoral fellows.  CSHL also has an excellent and affordable, licensed, on-site childcare center. Supplements for childc</w:t>
+        <w:t>For purposes of benefits, CSHL considers postdoctoral fellows to be employees and provides them with comprehensive medical and dental insurance regardless of their source of support.  In addition, the CSHL Center for Health and Wellness, an on-campus clinic staffed by a nurse practitioner, is available to all postdoctoral fellows. CSHL also has an excellent and affordable, licensed, on-site childcare center. Supplements for childc</w:t>
       </w:r>
       <w:r>
         <w:rPr>
@@ -9219,7 +9231,22 @@
           <w:rFonts w:ascii="Arial" w:hAnsi="Arial" w:cs="Arial"/>
           <w:highlight w:val="yellow"/>
         </w:rPr>
-        <w:t xml:space="preserve">. </w:t>
+        <w:t>.</w:t>
+      </w:r>
+      <w:r>
+        <w:rPr>
+          <w:rFonts w:ascii="Arial" w:hAnsi="Arial" w:cs="Arial"/>
+          <w:highlight w:val="yellow"/>
+        </w:rPr>
+        <w:t xml:space="preserve"> </w:t>
+      </w:r>
+      <w:r>
+        <w:rPr>
+          <w:rFonts w:ascii="Arial" w:hAnsi="Arial" w:cs="Arial"/>
+          <w:color w:val="000000" w:themeColor="text1"/>
+          <w:highlight w:val="yellow"/>
+        </w:rPr>
+        <w:t>Desmarais’</w:t>
       </w:r>
       <w:r>
         <w:rPr>
@@ -9228,7 +9255,7 @@
           <w:color w:val="FF0000"/>
           <w:highlight w:val="yellow"/>
         </w:rPr>
-        <w:t xml:space="preserve">XXX </w:t>
+        <w:t xml:space="preserve"> </w:t>
       </w:r>
       <w:r>
         <w:rPr>
@@ -9302,125 +9329,140 @@
           <w:rFonts w:ascii="Arial" w:hAnsi="Arial" w:cs="Arial"/>
           <w:highlight w:val="yellow"/>
         </w:rPr>
-        <w:t>/She/They</w:t>
+        <w:t xml:space="preserve"> will benefit from faculty expertise</w:t>
       </w:r>
       <w:r>
         <w:rPr>
           <w:rFonts w:ascii="Arial" w:hAnsi="Arial" w:cs="Arial"/>
           <w:highlight w:val="yellow"/>
         </w:rPr>
-        <w:t xml:space="preserve"> will benefit from faculty expertise</w:t>
+        <w:t xml:space="preserve"> at CSHL</w:t>
       </w:r>
       <w:r>
         <w:rPr>
           <w:rFonts w:ascii="Arial" w:hAnsi="Arial" w:cs="Arial"/>
           <w:highlight w:val="yellow"/>
         </w:rPr>
-        <w:t xml:space="preserve"> at CSHL</w:t>
+        <w:t xml:space="preserve">, including </w:t>
       </w:r>
       <w:r>
         <w:rPr>
           <w:rFonts w:ascii="Arial" w:hAnsi="Arial" w:cs="Arial"/>
           <w:highlight w:val="yellow"/>
         </w:rPr>
-        <w:t xml:space="preserve">, including </w:t>
+        <w:t>their</w:t>
       </w:r>
       <w:r>
         <w:rPr>
           <w:rFonts w:ascii="Arial" w:hAnsi="Arial" w:cs="Arial"/>
           <w:highlight w:val="yellow"/>
         </w:rPr>
-        <w:t>their</w:t>
+        <w:t xml:space="preserve"> </w:t>
       </w:r>
       <w:r>
         <w:rPr>
           <w:rFonts w:ascii="Arial" w:hAnsi="Arial" w:cs="Arial"/>
           <w:highlight w:val="yellow"/>
         </w:rPr>
-        <w:t xml:space="preserve"> </w:t>
+        <w:t xml:space="preserve">mentor, Dr. </w:t>
       </w:r>
       <w:r>
         <w:rPr>
           <w:rFonts w:ascii="Arial" w:hAnsi="Arial" w:cs="Arial"/>
           <w:highlight w:val="yellow"/>
         </w:rPr>
-        <w:t xml:space="preserve">mentor, Dr. </w:t>
+        <w:t>Kinney</w:t>
       </w:r>
       <w:r>
         <w:rPr>
           <w:rFonts w:ascii="Arial" w:hAnsi="Arial" w:cs="Arial"/>
           <w:highlight w:val="yellow"/>
         </w:rPr>
-        <w:t>XXX</w:t>
+        <w:t xml:space="preserve">, as </w:t>
       </w:r>
       <w:r>
         <w:rPr>
           <w:rFonts w:ascii="Arial" w:hAnsi="Arial" w:cs="Arial"/>
           <w:highlight w:val="yellow"/>
         </w:rPr>
-        <w:t xml:space="preserve">, as </w:t>
+        <w:t>he</w:t>
       </w:r>
       <w:r>
         <w:rPr>
           <w:rFonts w:ascii="Arial" w:hAnsi="Arial" w:cs="Arial"/>
           <w:highlight w:val="yellow"/>
         </w:rPr>
+        <w:t xml:space="preserve"> </w:t>
+      </w:r>
+      <w:r>
+        <w:rPr>
+          <w:rFonts w:ascii="Arial" w:hAnsi="Arial" w:cs="Arial"/>
+          <w:highlight w:val="yellow"/>
+        </w:rPr>
+        <w:t>……</w:t>
+      </w:r>
+      <w:r>
+        <w:rPr>
+          <w:highlight w:val="yellow"/>
+        </w:rPr>
+        <w:t xml:space="preserve"> </w:t>
+      </w:r>
+      <w:r>
+        <w:rPr>
+          <w:rFonts w:ascii="Arial" w:hAnsi="Arial" w:cs="Arial"/>
+          <w:highlight w:val="yellow"/>
+        </w:rPr>
+        <w:t>In order to p</w:t>
+      </w:r>
+      <w:r>
+        <w:rPr>
+          <w:rFonts w:ascii="Arial" w:hAnsi="Arial" w:cs="Arial"/>
+          <w:highlight w:val="yellow"/>
+        </w:rPr>
+        <w:t xml:space="preserve">roactively ensure that </w:t>
+      </w:r>
+      <w:r>
+        <w:rPr>
+          <w:rFonts w:ascii="Arial" w:hAnsi="Arial" w:cs="Arial"/>
+          <w:highlight w:val="yellow"/>
+        </w:rPr>
+        <w:t>Dr</w:t>
+      </w:r>
+      <w:r>
+        <w:rPr>
+          <w:rFonts w:ascii="Arial" w:hAnsi="Arial" w:cs="Arial"/>
+          <w:highlight w:val="yellow"/>
+        </w:rPr>
+        <w:t xml:space="preserve">. </w:t>
+      </w:r>
+      <w:r>
+        <w:rPr>
+          <w:rFonts w:ascii="Arial" w:hAnsi="Arial" w:cs="Arial"/>
+          <w:color w:val="000000" w:themeColor="text1"/>
+          <w:highlight w:val="yellow"/>
+        </w:rPr>
+        <w:t>Desmarais</w:t>
+      </w:r>
+      <w:r>
+        <w:rPr>
+          <w:rFonts w:ascii="Arial" w:hAnsi="Arial" w:cs="Arial"/>
+          <w:highlight w:val="yellow"/>
+        </w:rPr>
+        <w:t xml:space="preserve"> </w:t>
+      </w:r>
+      <w:r>
+        <w:rPr>
+          <w:rFonts w:ascii="Arial" w:hAnsi="Arial" w:cs="Arial"/>
+          <w:highlight w:val="yellow"/>
+        </w:rPr>
+        <w:t xml:space="preserve">is appropriately progressing towards an independent career, </w:t>
+      </w:r>
+      <w:r>
+        <w:rPr>
+          <w:rFonts w:ascii="Arial" w:hAnsi="Arial" w:cs="Arial"/>
+          <w:highlight w:val="yellow"/>
+        </w:rPr>
         <w:t>he</w:t>
-      </w:r>
-      <w:r>
-        <w:rPr>
-          <w:rFonts w:ascii="Arial" w:hAnsi="Arial" w:cs="Arial"/>
-          <w:highlight w:val="yellow"/>
-        </w:rPr>
-        <w:t>/ she/they</w:t>
-      </w:r>
-      <w:r>
-        <w:rPr>
-          <w:rFonts w:ascii="Arial" w:hAnsi="Arial" w:cs="Arial"/>
-          <w:highlight w:val="yellow"/>
-        </w:rPr>
-        <w:t>……</w:t>
-      </w:r>
-      <w:r>
-        <w:rPr>
-          <w:highlight w:val="yellow"/>
-        </w:rPr>
-        <w:t xml:space="preserve"> </w:t>
-      </w:r>
-      <w:r>
-        <w:rPr>
-          <w:rFonts w:ascii="Arial" w:hAnsi="Arial" w:cs="Arial"/>
-          <w:highlight w:val="yellow"/>
-        </w:rPr>
-        <w:t>In order to p</w:t>
-      </w:r>
-      <w:r>
-        <w:rPr>
-          <w:rFonts w:ascii="Arial" w:hAnsi="Arial" w:cs="Arial"/>
-          <w:highlight w:val="yellow"/>
-        </w:rPr>
-        <w:t xml:space="preserve">roactively ensure that </w:t>
-      </w:r>
-      <w:r>
-        <w:rPr>
-          <w:rFonts w:ascii="Arial" w:hAnsi="Arial" w:cs="Arial"/>
-          <w:highlight w:val="yellow"/>
-        </w:rPr>
-        <w:t>XXX</w:t>
-      </w:r>
-      <w:r>
-        <w:rPr>
-          <w:rFonts w:ascii="Arial" w:hAnsi="Arial" w:cs="Arial"/>
-          <w:highlight w:val="yellow"/>
-        </w:rPr>
-        <w:t xml:space="preserve"> is appropriately progressing towards an independent career, </w:t>
-      </w:r>
-      <w:r>
-        <w:rPr>
-          <w:rFonts w:ascii="Arial" w:hAnsi="Arial" w:cs="Arial"/>
-          <w:highlight w:val="yellow"/>
-        </w:rPr>
-        <w:t>he/she/they</w:t>
       </w:r>
       <w:r>
         <w:rPr>
@@ -9470,20 +9512,42 @@
           <w:rFonts w:ascii="Arial" w:hAnsi="Arial" w:cs="Arial"/>
           <w:highlight w:val="yellow"/>
         </w:rPr>
-        <w:t>XXX</w:t>
+        <w:t>Dr</w:t>
       </w:r>
       <w:r>
         <w:rPr>
           <w:rFonts w:ascii="Arial" w:hAnsi="Arial" w:cs="Arial"/>
           <w:highlight w:val="yellow"/>
         </w:rPr>
-        <w:t xml:space="preserve"> has the opportunity to attend the courses </w:t>
-      </w:r>
-      <w:r>
-        <w:rPr>
-          <w:rFonts w:ascii="Arial" w:hAnsi="Arial" w:cs="Arial"/>
+        <w:t xml:space="preserve">. </w:t>
+      </w:r>
+      <w:r>
+        <w:rPr>
+          <w:rFonts w:ascii="Arial" w:hAnsi="Arial" w:cs="Arial"/>
+          <w:color w:val="000000" w:themeColor="text1"/>
           <w:highlight w:val="yellow"/>
         </w:rPr>
+        <w:t>Desmarais</w:t>
+      </w:r>
+      <w:r>
+        <w:rPr>
+          <w:rFonts w:ascii="Arial" w:hAnsi="Arial" w:cs="Arial"/>
+          <w:highlight w:val="yellow"/>
+        </w:rPr>
+        <w:t xml:space="preserve"> </w:t>
+      </w:r>
+      <w:r>
+        <w:rPr>
+          <w:rFonts w:ascii="Arial" w:hAnsi="Arial" w:cs="Arial"/>
+          <w:highlight w:val="yellow"/>
+        </w:rPr>
+        <w:t xml:space="preserve">has the opportunity to attend the courses </w:t>
+      </w:r>
+      <w:r>
+        <w:rPr>
+          <w:rFonts w:ascii="Arial" w:hAnsi="Arial" w:cs="Arial"/>
+          <w:highlight w:val="yellow"/>
+        </w:rPr>
         <w:t>he</w:t>
       </w:r>
       <w:r>
@@ -9491,28 +9555,14 @@
           <w:rFonts w:ascii="Arial" w:hAnsi="Arial" w:cs="Arial"/>
           <w:highlight w:val="yellow"/>
         </w:rPr>
-        <w:t>/she/they</w:t>
+        <w:t xml:space="preserve"> has indicated in </w:t>
       </w:r>
       <w:r>
         <w:rPr>
           <w:rFonts w:ascii="Arial" w:hAnsi="Arial" w:cs="Arial"/>
           <w:highlight w:val="yellow"/>
         </w:rPr>
-        <w:t xml:space="preserve"> has indicated in </w:t>
-      </w:r>
-      <w:r>
-        <w:rPr>
-          <w:rFonts w:ascii="Arial" w:hAnsi="Arial" w:cs="Arial"/>
-          <w:highlight w:val="yellow"/>
-        </w:rPr>
         <w:t>his</w:t>
-      </w:r>
-      <w:r>
-        <w:rPr>
-          <w:rFonts w:ascii="Arial" w:hAnsi="Arial" w:cs="Arial"/>
-          <w:highlight w:val="yellow"/>
-        </w:rPr>
-        <w:t>/her/their</w:t>
       </w:r>
       <w:r>
         <w:rPr>
@@ -9791,6 +9841,7 @@
     <w:lsdException w:name="HTML Sample" w:semiHidden="1" w:unhideWhenUsed="1"/>
     <w:lsdException w:name="HTML Typewriter" w:semiHidden="1" w:unhideWhenUsed="1"/>
     <w:lsdException w:name="HTML Variable" w:semiHidden="1" w:unhideWhenUsed="1"/>
+    <w:lsdException w:name="Normal Table" w:semiHidden="1" w:unhideWhenUsed="1"/>
     <w:lsdException w:name="annotation subject" w:semiHidden="1" w:unhideWhenUsed="1"/>
     <w:lsdException w:name="No List" w:semiHidden="1" w:unhideWhenUsed="1"/>
     <w:lsdException w:name="Outline List 1" w:semiHidden="1" w:unhideWhenUsed="1"/>
@@ -9837,8 +9888,10 @@
     <w:lsdException w:name="Table Subtle 2" w:semiHidden="1" w:unhideWhenUsed="1"/>
     <w:lsdException w:name="Table Web 1" w:semiHidden="1" w:unhideWhenUsed="1"/>
     <w:lsdException w:name="Table Web 2" w:semiHidden="1" w:unhideWhenUsed="1"/>
+    <w:lsdException w:name="Table Web 3" w:semiHidden="1" w:unhideWhenUsed="1"/>
     <w:lsdException w:name="Balloon Text" w:semiHidden="1" w:unhideWhenUsed="1"/>
     <w:lsdException w:name="Table Grid" w:uiPriority="59"/>
+    <w:lsdException w:name="Table Theme" w:semiHidden="1" w:unhideWhenUsed="1"/>
     <w:lsdException w:name="Placeholder Text" w:semiHidden="1"/>
     <w:lsdException w:name="No Spacing" w:uiPriority="1" w:qFormat="1"/>
     <w:lsdException w:name="Light Shading" w:uiPriority="60"/>

</xml_diff>